<commit_message>
Almost done with report lab 3
</commit_message>
<xml_diff>
--- a/Lab 3 - Requirements Document.docx
+++ b/Lab 3 - Requirements Document.docx
@@ -15,7 +15,13 @@
         <w:pStyle w:val="Subtitle"/>
       </w:pPr>
       <w:r>
-        <w:t>Lab 2 – Alarm Clock</w:t>
+        <w:t xml:space="preserve">Lab </w:t>
+      </w:r>
+      <w:r>
+        <w:t>3</w:t>
+      </w:r>
+      <w:r>
+        <w:t xml:space="preserve"> – Alarm Clock</w:t>
       </w:r>
     </w:p>
     <w:p>
@@ -39,10 +45,31 @@
         <w:t>The objectives of this project are to design, build and test an a</w:t>
       </w:r>
       <w:r>
-        <w:t>larm clock.  Educationally, we will learn</w:t>
-      </w:r>
-      <w:r>
-        <w:t xml:space="preserve"> how to design and test modular software and how to perform switch/keypad input in the background.</w:t>
+        <w:t>larm clock</w:t>
+      </w:r>
+      <w:r>
+        <w:t xml:space="preserve"> using the TM4C123 microcontroller and various circuit components</w:t>
+      </w:r>
+      <w:r>
+        <w:t xml:space="preserve">.  </w:t>
+      </w:r>
+      <w:r>
+        <w:t>Some of the main goals include building and debugging modular software, process</w:t>
+      </w:r>
+      <w:r>
+        <w:t>ing</w:t>
+      </w:r>
+      <w:r>
+        <w:t xml:space="preserve"> user input, and to remove critical sections</w:t>
+      </w:r>
+      <w:r>
+        <w:t xml:space="preserve"> within our software</w:t>
+      </w:r>
+      <w:r>
+        <w:t>.</w:t>
+      </w:r>
+      <w:r>
+        <w:t xml:space="preserve">  We will also learn how to generate sound using a square wave on a speaker component.</w:t>
       </w:r>
     </w:p>
     <w:p>
@@ -55,60 +82,90 @@
     </w:p>
     <w:p>
       <w:r>
-        <w:t xml:space="preserve">The project will be developed using the TM4C123 board.  </w:t>
-      </w:r>
-      <w:r>
-        <w:t>The switches will be used for user input</w:t>
+        <w:t>The</w:t>
+      </w:r>
+      <w:r>
+        <w:t xml:space="preserve"> alarm clock</w:t>
+      </w:r>
+      <w:r>
+        <w:t xml:space="preserve"> project will be developed using the TM4C123 board</w:t>
+      </w:r>
+      <w:r>
+        <w:t>, and the on-board switches will be used to handle user input</w:t>
+      </w:r>
+      <w:r>
+        <w:t xml:space="preserve">. </w:t>
+      </w:r>
+      <w:r>
+        <w:t xml:space="preserve"> </w:t>
+      </w:r>
+      <w:r>
+        <w:t>The system</w:t>
+      </w:r>
+      <w:r>
+        <w:t xml:space="preserve"> and all of its components</w:t>
+      </w:r>
+      <w:r>
+        <w:t xml:space="preserve"> will be built on a solde</w:t>
+      </w:r>
+      <w:r>
+        <w:t xml:space="preserve">rless breadboard and run on </w:t>
+      </w:r>
+      <w:r>
+        <w:t xml:space="preserve">USB power.  </w:t>
+      </w:r>
+      <w:r>
+        <w:t>The on-board LED will be used as a heartbeat for the system</w:t>
       </w:r>
       <w:r>
         <w:t>.</w:t>
+      </w:r>
+      <w:r>
+        <w:t xml:space="preserve">  </w:t>
+      </w:r>
+      <w:r>
+        <w:t>The speaker will</w:t>
+      </w:r>
+      <w:r>
+        <w:t xml:space="preserve"> be external</w:t>
+      </w:r>
+      <w:r>
+        <w:t xml:space="preserve"> and connected to the breadboard</w:t>
+      </w:r>
+      <w:r>
+        <w:t xml:space="preserve">.  </w:t>
+      </w:r>
+      <w:r>
+        <w:t>There will be five</w:t>
+      </w:r>
+      <w:r>
+        <w:t xml:space="preserve"> hardware/software modules: switch/keypad input, time management, LCD grap</w:t>
       </w:r>
       <w:bookmarkStart w:id="0" w:name="_GoBack"/>
       <w:bookmarkEnd w:id="0"/>
       <w:r>
-        <w:t xml:space="preserve">  The system will be built on a solderless breadboard and run on the usual USB power.  The system </w:t>
-      </w:r>
-      <w:r>
-        <w:t>will</w:t>
-      </w:r>
-      <w:r>
-        <w:t xml:space="preserve"> </w:t>
-      </w:r>
-      <w:r>
-        <w:t>use the on-board switches and</w:t>
-      </w:r>
-      <w:r>
-        <w:t xml:space="preserve"> the on-board LEDs.</w:t>
+        <w:t>hics,</w:t>
+      </w:r>
+      <w:r>
+        <w:t xml:space="preserve"> heartbeat,</w:t>
+      </w:r>
+      <w:r>
+        <w:t xml:space="preserve"> and sound output.</w:t>
       </w:r>
       <w:r>
         <w:t xml:space="preserve">  </w:t>
       </w:r>
       <w:r>
-        <w:t>The speaker will</w:t>
-      </w:r>
-      <w:r>
-        <w:t xml:space="preserve"> be external.  There will be at </w:t>
-      </w:r>
-      <w:r>
-        <w:t>five</w:t>
-      </w:r>
-      <w:r>
-        <w:t xml:space="preserve"> hardware/software modules: switch/keypad input, time management, LCD graphics,</w:t>
-      </w:r>
-      <w:r>
-        <w:t xml:space="preserve"> </w:t>
-      </w:r>
-      <w:r>
-        <w:t>heartbeat</w:t>
-      </w:r>
-      <w:r>
-        <w:rPr>
-          <w:b/>
-        </w:rPr>
-        <w:t>,</w:t>
-      </w:r>
-      <w:r>
-        <w:t xml:space="preserve"> and sound output.  The process will be to design and test each module independently from the other modules.  After each module is tested, the system will be built and tested.</w:t>
+        <w:t xml:space="preserve">We will </w:t>
+      </w:r>
+      <w:r>
+        <w:t>design and test each module independently from the other modules.  After each module is tested, the system will be built and tested</w:t>
+      </w:r>
+      <w:r>
+        <w:t xml:space="preserve"> as a whole</w:t>
+      </w:r>
+      <w:r>
+        <w:t>.</w:t>
       </w:r>
     </w:p>
     <w:p>
@@ -121,7 +178,10 @@
     </w:p>
     <w:p>
       <w:r>
-        <w:t>EE445L students are the engineers and the TA is the client.  Students are expected to modify this document to clarify exactly what they plan to build.  Students are allowed to divide responsibilities of the project however they wish, but, at the time of demonstration, both students are expected to understand all aspects of the design.</w:t>
+        <w:t xml:space="preserve">The TA is our client for this system, and we (the students) are the engineers that were tasked to build the alarm clock.  </w:t>
+      </w:r>
+      <w:r>
+        <w:t>The purpose of this project is to build the system but also to learn how it works, and so it is the responsibility of the students to understand all parts of the system, even if they didn’t work on that part.  Because the system should be modular, we will split up the work between the 2 partners on the team, but we will both understand every component of the system for the demo.</w:t>
       </w:r>
     </w:p>
     <w:p>
@@ -134,7 +194,7 @@
     </w:p>
     <w:p>
       <w:r>
-        <w:t>The system will use the TM4C123 board, a ST7735 color LCD, a solderless breadboard, and be powered using the USB cable.</w:t>
+        <w:t>Existing systems that our project will use include a TM4C123 microcontroller board, a solderless breadboard, and a ST7735 color LCD screen.  The components will be connected together using the breadboard, and the microcontroller will be powered with a USB cable which then powers the entire system.</w:t>
       </w:r>
     </w:p>
     <w:p>
@@ -174,6 +234,9 @@
             <w:r>
               <w:t>Maximum power that the power supply can drive</w:t>
             </w:r>
+            <w:r>
+              <w:t>.  This limits the number of components that you can connect to a supply</w:t>
+            </w:r>
           </w:p>
         </w:tc>
       </w:tr>
@@ -195,6 +258,9 @@
           <w:p>
             <w:r>
               <w:t>Interface between a device and a software module</w:t>
+            </w:r>
+            <w:r>
+              <w:t>.  An example would be the functions defined in ST7735.c</w:t>
             </w:r>
           </w:p>
         </w:tc>
@@ -218,6 +284,9 @@
             <w:r>
               <w:t>Multiple threads access shared memory locations/variables</w:t>
             </w:r>
+            <w:r>
+              <w:t>.  A higher priority thread has to interrupt another thread and write to a variable that the lower priority thread was reading.</w:t>
+            </w:r>
           </w:p>
         </w:tc>
       </w:tr>
@@ -228,6 +297,7 @@
           </w:tcPr>
           <w:p>
             <w:r>
+              <w:lastRenderedPageBreak/>
               <w:t>Latency</w:t>
             </w:r>
           </w:p>
@@ -262,6 +332,9 @@
             <w:r>
               <w:t>The difference in the maximum latency and the minimum latency that occurs</w:t>
             </w:r>
+            <w:r>
+              <w:t>.  Some systems have a strict minimum time jitter requirement.</w:t>
+            </w:r>
           </w:p>
         </w:tc>
       </w:tr>
@@ -294,13 +367,12 @@
         <w:pStyle w:val="Heading2"/>
       </w:pPr>
       <w:r>
-        <w:lastRenderedPageBreak/>
         <w:t>Security</w:t>
       </w:r>
     </w:p>
     <w:p>
       <w:r>
-        <w:t xml:space="preserve">The system will not include software from </w:t>
+        <w:t xml:space="preserve">Software from </w:t>
       </w:r>
       <w:proofErr w:type="spellStart"/>
       <w:r>
@@ -308,10 +380,16 @@
       </w:r>
       <w:proofErr w:type="spellEnd"/>
       <w:r>
-        <w:t>, and the software modules will interact with the board at low level</w:t>
-      </w:r>
-      <w:r>
-        <w:t>.  No software written for this project may be transmitted, viewed, or communicated with any other EE445L student past, present, or future (other than the lab partner of course).  It is the responsibility of the team to keep its EE445L lab solutions secure.</w:t>
+        <w:t xml:space="preserve"> will not be used in this project.  Instead, the software will interact with the board at a low level and directly write to the appropriate registers.  Code wr</w:t>
+      </w:r>
+      <w:r>
+        <w:t xml:space="preserve">itten for this project can’t </w:t>
+      </w:r>
+      <w:r>
+        <w:t>be shared with any other EE445L students (past, pr</w:t>
+      </w:r>
+      <w:r>
+        <w:t>esent, and future).  It is the responsibility of both partners to ensure that their code does not fall into the hands of other students.</w:t>
       </w:r>
     </w:p>
     <w:p>
@@ -323,6 +401,11 @@
       </w:r>
     </w:p>
     <w:p>
+      <w:r>
+        <w:t>This section will detail the specific functionality of the system by listing the expected functions and describing how the components of the system are connected.</w:t>
+      </w:r>
+    </w:p>
+    <w:p>
       <w:pPr>
         <w:pStyle w:val="Heading2"/>
       </w:pPr>
@@ -332,7 +415,7 @@
     </w:p>
     <w:p>
       <w:r>
-        <w:t>The clock must be able to perform five functions:</w:t>
+        <w:t>The alarm clock system will be able to perform the following functions:</w:t>
       </w:r>
     </w:p>
     <w:p>
@@ -344,7 +427,13 @@
         </w:numPr>
       </w:pPr>
       <w:r>
-        <w:t>Display hours and minutes in both graphical and numeric forms on the LCD.  The graphical output will include the 12 numbers around a circle, the hour hand, and the minute hand.  The numerical output will be easy to read.</w:t>
+        <w:t xml:space="preserve">Display hours and minutes in both graphical and numeric forms on the LCD.  The graphical output will include the 12 numbers around a circle, the hour hand, and the minute hand.  The numerical output will </w:t>
+      </w:r>
+      <w:r>
+        <w:t>be displayed in the corner on the same screen</w:t>
+      </w:r>
+      <w:r>
+        <w:t>.</w:t>
       </w:r>
     </w:p>
     <w:p>
@@ -356,10 +445,7 @@
         </w:numPr>
       </w:pPr>
       <w:r>
-        <w:t>Allow the operator to set the current</w:t>
-      </w:r>
-      <w:r>
-        <w:t xml:space="preserve"> time using switches</w:t>
+        <w:t>Set the current time by holding down SW1 (on-board) for 2 seconds</w:t>
       </w:r>
       <w:r>
         <w:t>.</w:t>
@@ -374,7 +460,7 @@
         </w:numPr>
       </w:pPr>
       <w:r>
-        <w:t>Allow the operator to set the alarm time including enabling/disabling alarms</w:t>
+        <w:t>Set the alarm time by holding down SW2 (on-board) for 2 seconds</w:t>
       </w:r>
     </w:p>
     <w:p>
@@ -386,7 +472,7 @@
         </w:numPr>
       </w:pPr>
       <w:r>
-        <w:t>Make a sound at the alarm time.</w:t>
+        <w:t>Set the alarm type by holding down both SW1 and SW2 (on-board) for 2 seconds.  SW1 and SW2 are then used to cycle through the possible alarm types.  To select an alarm, the operator will press both SW1 and SW2.</w:t>
       </w:r>
     </w:p>
     <w:p>
@@ -398,12 +484,34 @@
         </w:numPr>
       </w:pPr>
       <w:r>
-        <w:t>Allow operator to stop the sound.</w:t>
-      </w:r>
-    </w:p>
-    <w:p>
-      <w:r>
-        <w:t>An LED heartbeat will show when the system is running.</w:t>
+        <w:t>Sound the alarm when the alarm time is hit.  The alarm type that is played should be the one that the user chose</w:t>
+      </w:r>
+    </w:p>
+    <w:p>
+      <w:pPr>
+        <w:pStyle w:val="ListParagraph"/>
+        <w:numPr>
+          <w:ilvl w:val="0"/>
+          <w:numId w:val="2"/>
+        </w:numPr>
+      </w:pPr>
+      <w:r>
+        <w:t>Stop the alarm by pressing any on-board button while the alarm is sounding</w:t>
+      </w:r>
+      <w:r>
+        <w:t>.</w:t>
+      </w:r>
+    </w:p>
+    <w:p>
+      <w:pPr>
+        <w:pStyle w:val="ListParagraph"/>
+        <w:numPr>
+          <w:ilvl w:val="0"/>
+          <w:numId w:val="2"/>
+        </w:numPr>
+      </w:pPr>
+      <w:r>
+        <w:t>LED heartbeat to show that the system is running</w:t>
       </w:r>
     </w:p>
     <w:p>
@@ -418,6 +526,7 @@
         <w:pStyle w:val="Heading2"/>
       </w:pPr>
       <w:r>
+        <w:lastRenderedPageBreak/>
         <w:t>Software Diagram</w:t>
       </w:r>
     </w:p>
@@ -486,7 +595,7 @@
     </w:p>
     <w:p>
       <w:r>
-        <w:t>Phase 1 is the preparation; phase 2 is the demonstration; and phase 3 is the lab report.  Details can be found in the lab manual.</w:t>
+        <w:t>The lab is divided up into 3 parts: preparation, demo, and lab report.  In the preparation, we are expected to have software written for each module as well as a main program to test the alarm.  For the demo, we will show the TA our system with the alarm-selector as an extra feature.  We will then answer any questions that the TA may have for our team.  For the lab report, we will include this requirements document, a software diagram, hardware specifications, and answers to the questions shown in the lab manual.</w:t>
       </w:r>
     </w:p>
     <w:p>
@@ -507,7 +616,6 @@
         <w:pStyle w:val="Heading2"/>
       </w:pPr>
       <w:r>
-        <w:lastRenderedPageBreak/>
         <w:t>Performance</w:t>
       </w:r>
     </w:p>
@@ -525,7 +633,19 @@
         </w:numPr>
       </w:pPr>
       <w:r>
-        <w:t xml:space="preserve">The software modules must be easy to understand and well-organized.  </w:t>
+        <w:t>The software modules</w:t>
+      </w:r>
+      <w:r>
+        <w:t xml:space="preserve"> must be easy to understand, </w:t>
+      </w:r>
+      <w:r>
+        <w:t>well-organized</w:t>
+      </w:r>
+      <w:r>
+        <w:t>, and modular</w:t>
+      </w:r>
+      <w:r>
+        <w:t xml:space="preserve">.  </w:t>
       </w:r>
     </w:p>
     <w:p>
@@ -537,7 +657,13 @@
         </w:numPr>
       </w:pPr>
       <w:r>
-        <w:t xml:space="preserve">The clock display should be beautiful and effective in telling time.  </w:t>
+        <w:t xml:space="preserve">The clock display </w:t>
+      </w:r>
+      <w:r>
+        <w:t>should be aesthetically pleasing and accurately display the time</w:t>
+      </w:r>
+      <w:r>
+        <w:t xml:space="preserve">.  </w:t>
       </w:r>
     </w:p>
     <w:p>
@@ -554,7 +680,31 @@
     </w:p>
     <w:p>
       <w:r>
-        <w:t>The system should not have critical sections.  All shared global variables must be identified with documentation that a critical section does not exist.  Backward jumps in the ISR should be avoided if possible.  The interrupt service routine used to maintain time must complete in as short a time as possible.  This means all LCD I/O occurs in the main program.  The average current on the 5V power will be measured with and without the alarm sounding.</w:t>
+        <w:t xml:space="preserve">The system </w:t>
+      </w:r>
+      <w:r>
+        <w:t>does not have any critical sections</w:t>
+      </w:r>
+      <w:r>
+        <w:t>.</w:t>
+      </w:r>
+      <w:r>
+        <w:t xml:space="preserve">  Backward jumps in the ISR should be avoided if possible.  </w:t>
+      </w:r>
+      <w:r>
+        <w:t>User input is handled in the main program, but updating the LCD is done in an ISR</w:t>
+      </w:r>
+      <w:r>
+        <w:t>.</w:t>
+      </w:r>
+      <w:r>
+        <w:t xml:space="preserve">  This isn’t ideal because it increases the time for the ISR to finish, but it solved our problem of critical sections.  Having the ISR that updates the time also update the display ensures that no 2 threads are trying to access this shared time variable.</w:t>
+      </w:r>
+      <w:r>
+        <w:t xml:space="preserve">  The average current on the 5V power will be measured with and without the alarm sounding.</w:t>
+      </w:r>
+      <w:r>
+        <w:t xml:space="preserve">  This will show how much power the alarm uses while it is sounding</w:t>
       </w:r>
     </w:p>
     <w:p>
@@ -567,10 +717,7 @@
     </w:p>
     <w:p>
       <w:r>
-        <w:t>There will be 2 switch inputs</w:t>
-      </w:r>
-      <w:r>
-        <w:t>.  In the main menu, the switches can be used to activate:</w:t>
+        <w:t>User input is handled by using the 2 on-board switched on the TM4C123 microcontroller.  The following list shows all of the input options for the user:</w:t>
       </w:r>
     </w:p>
     <w:p>
@@ -584,6 +731,9 @@
       <w:r>
         <w:t>Set time</w:t>
       </w:r>
+      <w:r>
+        <w:t xml:space="preserve"> – Hold down SW1 for 2 seconds.  SW1 and SW2 are then used to increment the hours and minutes respectively</w:t>
+      </w:r>
     </w:p>
     <w:p>
       <w:pPr>
@@ -594,7 +744,11 @@
         </w:numPr>
       </w:pPr>
       <w:r>
+        <w:lastRenderedPageBreak/>
         <w:t>Set alarm</w:t>
+      </w:r>
+      <w:r>
+        <w:t xml:space="preserve"> – Hold down SW2 for 2 seconds.  SW1 and SW2 are then used to increment the hours and minutes respectively</w:t>
       </w:r>
     </w:p>
     <w:p>
@@ -606,7 +760,10 @@
         </w:numPr>
       </w:pPr>
       <w:r>
-        <w:t>Turn on/off alarm</w:t>
+        <w:t>Change the alarm type – Hold down both SW1 and SW2 for 2 seconds</w:t>
+      </w:r>
+      <w:r>
+        <w:t>.  SW1 and SW2 are then used to cycle through the list of alarm types</w:t>
       </w:r>
     </w:p>
     <w:p>
@@ -618,7 +775,10 @@
         </w:numPr>
       </w:pPr>
       <w:r>
-        <w:t>Display mode</w:t>
+        <w:t>Turn on/off alarm</w:t>
+      </w:r>
+      <w:r>
+        <w:t xml:space="preserve"> – press any button while the alarm is sounding</w:t>
       </w:r>
     </w:p>
     <w:p>
@@ -638,37 +798,56 @@
         <w:t xml:space="preserve"> set the alarm (hour, minute)</w:t>
       </w:r>
       <w:r>
-        <w:t xml:space="preserve">.  After some amount of inactivity the system reverts to the main menu.  The user </w:t>
-      </w:r>
-      <w:r>
-        <w:t>will</w:t>
-      </w:r>
-      <w:r>
-        <w:t xml:space="preserve"> be able to control some aspects of the display configuring the look and feel of the device.  The </w:t>
-      </w:r>
-      <w:r>
-        <w:t>switches</w:t>
-      </w:r>
-      <w:r>
-        <w:t xml:space="preserve"> MUST be </w:t>
+        <w:t>.  There are no se</w:t>
+      </w:r>
+      <w:r>
+        <w:t>conds displayed for the clock, and so the user can not set that value.  When the time is set, the seconds are automatically set to 0.</w:t>
+      </w:r>
+      <w:r>
+        <w:t xml:space="preserve">  The digital time is displayed in military time with a rollover at 23:59.</w:t>
+      </w:r>
+    </w:p>
+    <w:p>
+      <w:r>
+        <w:t xml:space="preserve">The LCD display shows the time using a graphical display typical of a standard on the wall clock.  The 12 numbers, the minute hand, and the hour hand are large and easy to see.  </w:t>
+      </w:r>
+      <w:r>
+        <w:t>The clock will also display the digital time in the top-left corner.  Instructions on how to use the clock are also displayed in that corner.</w:t>
+      </w:r>
+    </w:p>
+    <w:p>
+      <w:pPr>
+        <w:pStyle w:val="Heading2"/>
+      </w:pPr>
+      <w:r>
+        <w:t>Safety</w:t>
+      </w:r>
+    </w:p>
+    <w:p>
+      <w:r>
+        <w:t>The alarm sound will be VERY quiet in order to respect other peop</w:t>
+      </w:r>
+      <w:r>
+        <w:t xml:space="preserve">le in the room during testing.  A resistor connected to the base of the transistor is used to control the loudness of the speaker.  </w:t>
+      </w:r>
+      <w:r>
+        <w:t xml:space="preserve">Connecting or disconnecting wires on the </w:t>
       </w:r>
       <w:proofErr w:type="spellStart"/>
       <w:r>
-        <w:t>debounced</w:t>
+        <w:t>protoboard</w:t>
       </w:r>
       <w:proofErr w:type="spellEnd"/>
       <w:r>
-        <w:t>, so only one action occurs when the operator touches a switch once.</w:t>
-      </w:r>
-    </w:p>
-    <w:p>
-      <w:r>
-        <w:t>The LCD display shows the time using a graphical display typical of a standard on the wall clock.  The 12 numbers, the minute hand, and the hour hand are large and easy to see.  The clock can also display the time in numeric mode using numbers.</w:t>
-      </w:r>
-    </w:p>
-    <w:p>
-      <w:r>
-        <w:t>The alarm sound can be a simple square wave.  The sound amplitude will be just loud enough for the TA to hear when within 3 feet.</w:t>
+        <w:t xml:space="preserve"> while power is applied may damage the board.</w:t>
+      </w:r>
+    </w:p>
+    <w:p>
+      <w:pPr>
+        <w:pStyle w:val="Heading1"/>
+      </w:pPr>
+      <w:r>
+        <w:t>Deliverables</w:t>
       </w:r>
     </w:p>
     <w:p>
@@ -676,28 +855,12 @@
         <w:pStyle w:val="Heading2"/>
       </w:pPr>
       <w:r>
-        <w:t>Safety</w:t>
-      </w:r>
-    </w:p>
-    <w:p>
-      <w:r>
-        <w:t xml:space="preserve">The alarm sound will be VERY quiet in order to respect other people in the room during testing.  Connecting or disconnecting wires on the </w:t>
-      </w:r>
-      <w:proofErr w:type="spellStart"/>
-      <w:r>
-        <w:t>protoboard</w:t>
-      </w:r>
-      <w:proofErr w:type="spellEnd"/>
-      <w:r>
-        <w:t xml:space="preserve"> while power is applied may damage the board.</w:t>
-      </w:r>
-    </w:p>
-    <w:p>
-      <w:pPr>
-        <w:pStyle w:val="Heading1"/>
-      </w:pPr>
-      <w:r>
-        <w:t>Deliverables</w:t>
+        <w:t>Reports</w:t>
+      </w:r>
+    </w:p>
+    <w:p>
+      <w:r>
+        <w:t>A lab report is due on 09/23.  The lab report will contain this requirements document, software and hardware designs, and answers to a few questions defined in the lab manual.</w:t>
       </w:r>
     </w:p>
     <w:p>
@@ -705,25 +868,12 @@
         <w:pStyle w:val="Heading2"/>
       </w:pPr>
       <w:r>
-        <w:t>Reports</w:t>
-      </w:r>
-    </w:p>
-    <w:p>
-      <w:r>
-        <w:t>A lab report described below is due by the due date listed in the syllabus.  This report includes the final requirements document.</w:t>
-      </w:r>
-    </w:p>
-    <w:p>
-      <w:pPr>
-        <w:pStyle w:val="Heading2"/>
-      </w:pPr>
-      <w:r>
         <w:t>Audits</w:t>
       </w:r>
     </w:p>
     <w:p>
       <w:r>
-        <w:t>The preparation is due at the beginning of the lab period on the date listed in the syllabus</w:t>
+        <w:t>The preparation for the lab is due on 09/15 and will be graded by the TA.</w:t>
       </w:r>
     </w:p>
     <w:p>

</xml_diff>